<commit_message>
updated report and analysis notebook
</commit_message>
<xml_diff>
--- a/report.docx
+++ b/report.docx
@@ -137,19 +137,8 @@
           <w:sz w:val="20"/>
           <w:szCs w:val="20"/>
         </w:rPr>
-        <w:t xml:space="preserve">Rahul </w:t>
-      </w:r>
-      <w:proofErr w:type="spellStart"/>
-      <w:r>
-        <w:rPr>
-          <w:rFonts w:ascii="Arial" w:eastAsia="Times New Roman" w:hAnsi="Arial" w:cs="Lucida Sans Unicode"/>
-          <w:color w:val="000000" w:themeColor="text1"/>
-          <w:sz w:val="20"/>
-          <w:szCs w:val="20"/>
-        </w:rPr>
-        <w:t>Jayan</w:t>
-      </w:r>
-      <w:proofErr w:type="spellEnd"/>
+        <w:t>Rahul Jayan</w:t>
+      </w:r>
     </w:p>
     <w:p>
       <w:pPr>
@@ -783,6 +772,284 @@
           <w:szCs w:val="20"/>
         </w:rPr>
       </w:pPr>
+      <w:r>
+        <w:rPr>
+          <w:rFonts w:ascii="Arial" w:eastAsia="Times New Roman" w:hAnsi="Arial" w:cs="Lucida Sans Unicode"/>
+          <w:color w:val="000000" w:themeColor="text1"/>
+          <w:sz w:val="20"/>
+          <w:szCs w:val="20"/>
+        </w:rPr>
+        <w:t xml:space="preserve">We group the sale price of the books in each of the 26 categories of books. Since representing all these groups in one graph is not as visually informative, we split the graph into two. One graph shows the 10 categories with highest average price and the next one depicting </w:t>
+      </w:r>
+      <w:r>
+        <w:rPr>
+          <w:rFonts w:ascii="Arial" w:eastAsia="Times New Roman" w:hAnsi="Arial" w:cs="Lucida Sans Unicode"/>
+          <w:color w:val="000000" w:themeColor="text1"/>
+          <w:sz w:val="20"/>
+          <w:szCs w:val="20"/>
+        </w:rPr>
+        <w:t>b</w:t>
+      </w:r>
+      <w:r>
+        <w:rPr>
+          <w:rFonts w:ascii="Arial" w:eastAsia="Times New Roman" w:hAnsi="Arial" w:cs="Lucida Sans Unicode"/>
+          <w:color w:val="000000" w:themeColor="text1"/>
+          <w:sz w:val="20"/>
+          <w:szCs w:val="20"/>
+        </w:rPr>
+        <w:t>ottom 10 categories.</w:t>
+      </w:r>
+      <w:r>
+        <w:rPr>
+          <w:rFonts w:ascii="Arial" w:eastAsia="Times New Roman" w:hAnsi="Arial" w:cs="Lucida Sans Unicode"/>
+          <w:color w:val="000000" w:themeColor="text1"/>
+          <w:sz w:val="20"/>
+          <w:szCs w:val="20"/>
+        </w:rPr>
+        <w:t xml:space="preserve"> </w:t>
+      </w:r>
+    </w:p>
+    <w:p>
+      <w:pPr>
+        <w:pStyle w:val="ListParagraph"/>
+        <w:shd w:val="clear" w:color="auto" w:fill="FFFFFF"/>
+        <w:spacing w:before="100" w:beforeAutospacing="1" w:after="100" w:afterAutospacing="1" w:line="240" w:lineRule="auto"/>
+        <w:rPr>
+          <w:rFonts w:ascii="Arial" w:eastAsia="Times New Roman" w:hAnsi="Arial" w:cs="Lucida Sans Unicode"/>
+          <w:color w:val="000000" w:themeColor="text1"/>
+          <w:sz w:val="20"/>
+          <w:szCs w:val="20"/>
+        </w:rPr>
+      </w:pPr>
+      <w:r>
+        <w:rPr>
+          <w:rFonts w:ascii="Arial" w:eastAsia="Times New Roman" w:hAnsi="Arial" w:cs="Lucida Sans Unicode"/>
+          <w:noProof/>
+          <w:color w:val="000000" w:themeColor="text1"/>
+          <w:sz w:val="20"/>
+          <w:szCs w:val="20"/>
+        </w:rPr>
+        <w:drawing>
+          <wp:inline distT="0" distB="0" distL="0" distR="0" wp14:anchorId="267EA524" wp14:editId="78C3E027">
+            <wp:extent cx="4483472" cy="3535045"/>
+            <wp:effectExtent l="0" t="0" r="0" b="8255"/>
+            <wp:docPr id="8" name="Picture 8"/>
+            <wp:cNvGraphicFramePr>
+              <a:graphicFrameLocks xmlns:a="http://schemas.openxmlformats.org/drawingml/2006/main" noChangeAspect="1"/>
+            </wp:cNvGraphicFramePr>
+            <a:graphic xmlns:a="http://schemas.openxmlformats.org/drawingml/2006/main">
+              <a:graphicData uri="http://schemas.openxmlformats.org/drawingml/2006/picture">
+                <pic:pic xmlns:pic="http://schemas.openxmlformats.org/drawingml/2006/picture">
+                  <pic:nvPicPr>
+                    <pic:cNvPr id="0" name="Picture 1"/>
+                    <pic:cNvPicPr>
+                      <a:picLocks noChangeAspect="1" noChangeArrowheads="1"/>
+                    </pic:cNvPicPr>
+                  </pic:nvPicPr>
+                  <pic:blipFill>
+                    <a:blip r:embed="rId7">
+                      <a:extLst>
+                        <a:ext uri="{28A0092B-C50C-407E-A947-70E740481C1C}">
+                          <a14:useLocalDpi xmlns:a14="http://schemas.microsoft.com/office/drawing/2010/main" val="0"/>
+                        </a:ext>
+                      </a:extLst>
+                    </a:blip>
+                    <a:srcRect/>
+                    <a:stretch>
+                      <a:fillRect/>
+                    </a:stretch>
+                  </pic:blipFill>
+                  <pic:spPr bwMode="auto">
+                    <a:xfrm>
+                      <a:off x="0" y="0"/>
+                      <a:ext cx="4511754" cy="3557345"/>
+                    </a:xfrm>
+                    <a:prstGeom prst="rect">
+                      <a:avLst/>
+                    </a:prstGeom>
+                    <a:noFill/>
+                    <a:ln>
+                      <a:noFill/>
+                    </a:ln>
+                  </pic:spPr>
+                </pic:pic>
+              </a:graphicData>
+            </a:graphic>
+          </wp:inline>
+        </w:drawing>
+      </w:r>
+    </w:p>
+    <w:p>
+      <w:pPr>
+        <w:pStyle w:val="ListParagraph"/>
+        <w:shd w:val="clear" w:color="auto" w:fill="FFFFFF"/>
+        <w:spacing w:before="100" w:beforeAutospacing="1" w:after="100" w:afterAutospacing="1" w:line="240" w:lineRule="auto"/>
+        <w:rPr>
+          <w:rFonts w:ascii="Arial" w:eastAsia="Times New Roman" w:hAnsi="Arial" w:cs="Lucida Sans Unicode"/>
+          <w:color w:val="000000" w:themeColor="text1"/>
+          <w:sz w:val="20"/>
+          <w:szCs w:val="20"/>
+        </w:rPr>
+      </w:pPr>
+      <w:r>
+        <w:rPr>
+          <w:rFonts w:ascii="Arial" w:eastAsia="Times New Roman" w:hAnsi="Arial" w:cs="Lucida Sans Unicode"/>
+          <w:color w:val="000000" w:themeColor="text1"/>
+          <w:sz w:val="20"/>
+          <w:szCs w:val="20"/>
+        </w:rPr>
+        <w:lastRenderedPageBreak/>
+        <w:t>Among the different book categories, we find that there are two categories which has higher average sale price than all the others</w:t>
+      </w:r>
+      <w:r>
+        <w:rPr>
+          <w:rFonts w:ascii="Arial" w:eastAsia="Times New Roman" w:hAnsi="Arial" w:cs="Lucida Sans Unicode"/>
+          <w:color w:val="000000" w:themeColor="text1"/>
+          <w:sz w:val="20"/>
+          <w:szCs w:val="20"/>
+        </w:rPr>
+        <w:t xml:space="preserve"> – Comics &amp; Graphics Novels and Children’s books</w:t>
+      </w:r>
+    </w:p>
+    <w:p>
+      <w:pPr>
+        <w:pStyle w:val="ListParagraph"/>
+        <w:shd w:val="clear" w:color="auto" w:fill="FFFFFF"/>
+        <w:spacing w:before="100" w:beforeAutospacing="1" w:after="100" w:afterAutospacing="1" w:line="240" w:lineRule="auto"/>
+        <w:rPr>
+          <w:rFonts w:ascii="Arial" w:eastAsia="Times New Roman" w:hAnsi="Arial" w:cs="Lucida Sans Unicode"/>
+          <w:color w:val="000000" w:themeColor="text1"/>
+          <w:sz w:val="20"/>
+          <w:szCs w:val="20"/>
+        </w:rPr>
+      </w:pPr>
+    </w:p>
+    <w:p>
+      <w:pPr>
+        <w:pStyle w:val="ListParagraph"/>
+        <w:shd w:val="clear" w:color="auto" w:fill="FFFFFF"/>
+        <w:spacing w:before="100" w:beforeAutospacing="1" w:after="100" w:afterAutospacing="1" w:line="240" w:lineRule="auto"/>
+        <w:rPr>
+          <w:rFonts w:ascii="Arial" w:eastAsia="Times New Roman" w:hAnsi="Arial" w:cs="Lucida Sans Unicode"/>
+          <w:color w:val="000000" w:themeColor="text1"/>
+          <w:sz w:val="20"/>
+          <w:szCs w:val="20"/>
+        </w:rPr>
+      </w:pPr>
+      <w:r>
+        <w:rPr>
+          <w:rFonts w:ascii="Arial" w:eastAsia="Times New Roman" w:hAnsi="Arial" w:cs="Lucida Sans Unicode"/>
+          <w:noProof/>
+          <w:color w:val="000000" w:themeColor="text1"/>
+          <w:sz w:val="20"/>
+          <w:szCs w:val="20"/>
+        </w:rPr>
+        <w:drawing>
+          <wp:inline distT="0" distB="0" distL="0" distR="0" wp14:anchorId="68369511" wp14:editId="2564A3E4">
+            <wp:extent cx="4419600" cy="3977640"/>
+            <wp:effectExtent l="0" t="0" r="0" b="3810"/>
+            <wp:docPr id="10" name="Picture 10"/>
+            <wp:cNvGraphicFramePr>
+              <a:graphicFrameLocks xmlns:a="http://schemas.openxmlformats.org/drawingml/2006/main" noChangeAspect="1"/>
+            </wp:cNvGraphicFramePr>
+            <a:graphic xmlns:a="http://schemas.openxmlformats.org/drawingml/2006/main">
+              <a:graphicData uri="http://schemas.openxmlformats.org/drawingml/2006/picture">
+                <pic:pic xmlns:pic="http://schemas.openxmlformats.org/drawingml/2006/picture">
+                  <pic:nvPicPr>
+                    <pic:cNvPr id="0" name="Picture 3"/>
+                    <pic:cNvPicPr>
+                      <a:picLocks noChangeAspect="1" noChangeArrowheads="1"/>
+                    </pic:cNvPicPr>
+                  </pic:nvPicPr>
+                  <pic:blipFill>
+                    <a:blip r:embed="rId8">
+                      <a:extLst>
+                        <a:ext uri="{28A0092B-C50C-407E-A947-70E740481C1C}">
+                          <a14:useLocalDpi xmlns:a14="http://schemas.microsoft.com/office/drawing/2010/main" val="0"/>
+                        </a:ext>
+                      </a:extLst>
+                    </a:blip>
+                    <a:srcRect/>
+                    <a:stretch>
+                      <a:fillRect/>
+                    </a:stretch>
+                  </pic:blipFill>
+                  <pic:spPr bwMode="auto">
+                    <a:xfrm>
+                      <a:off x="0" y="0"/>
+                      <a:ext cx="4429900" cy="3986910"/>
+                    </a:xfrm>
+                    <a:prstGeom prst="rect">
+                      <a:avLst/>
+                    </a:prstGeom>
+                    <a:noFill/>
+                    <a:ln>
+                      <a:noFill/>
+                    </a:ln>
+                  </pic:spPr>
+                </pic:pic>
+              </a:graphicData>
+            </a:graphic>
+          </wp:inline>
+        </w:drawing>
+      </w:r>
+    </w:p>
+    <w:p>
+      <w:pPr>
+        <w:pStyle w:val="ListParagraph"/>
+        <w:shd w:val="clear" w:color="auto" w:fill="FFFFFF"/>
+        <w:spacing w:before="100" w:beforeAutospacing="1" w:after="100" w:afterAutospacing="1" w:line="240" w:lineRule="auto"/>
+        <w:rPr>
+          <w:rFonts w:ascii="Arial" w:eastAsia="Times New Roman" w:hAnsi="Arial" w:cs="Lucida Sans Unicode"/>
+          <w:color w:val="000000" w:themeColor="text1"/>
+          <w:sz w:val="20"/>
+          <w:szCs w:val="20"/>
+        </w:rPr>
+      </w:pPr>
+    </w:p>
+    <w:p>
+      <w:pPr>
+        <w:pStyle w:val="ListParagraph"/>
+        <w:shd w:val="clear" w:color="auto" w:fill="FFFFFF"/>
+        <w:spacing w:before="100" w:beforeAutospacing="1" w:after="100" w:afterAutospacing="1" w:line="240" w:lineRule="auto"/>
+        <w:rPr>
+          <w:rFonts w:ascii="Arial" w:eastAsia="Times New Roman" w:hAnsi="Arial" w:cs="Lucida Sans Unicode"/>
+          <w:color w:val="000000" w:themeColor="text1"/>
+          <w:sz w:val="20"/>
+          <w:szCs w:val="20"/>
+        </w:rPr>
+      </w:pPr>
+    </w:p>
+    <w:p>
+      <w:pPr>
+        <w:pStyle w:val="ListParagraph"/>
+        <w:shd w:val="clear" w:color="auto" w:fill="FFFFFF"/>
+        <w:spacing w:before="100" w:beforeAutospacing="1" w:after="100" w:afterAutospacing="1" w:line="240" w:lineRule="auto"/>
+        <w:rPr>
+          <w:rFonts w:ascii="Arial" w:eastAsia="Times New Roman" w:hAnsi="Arial" w:cs="Lucida Sans Unicode"/>
+          <w:color w:val="000000" w:themeColor="text1"/>
+          <w:sz w:val="20"/>
+          <w:szCs w:val="20"/>
+        </w:rPr>
+      </w:pPr>
+      <w:r>
+        <w:rPr>
+          <w:rFonts w:ascii="Arial" w:eastAsia="Times New Roman" w:hAnsi="Arial" w:cs="Lucida Sans Unicode"/>
+          <w:color w:val="000000" w:themeColor="text1"/>
+          <w:sz w:val="20"/>
+          <w:szCs w:val="20"/>
+        </w:rPr>
+        <w:t>We infer t</w:t>
+      </w:r>
+      <w:r>
+        <w:rPr>
+          <w:rFonts w:ascii="Arial" w:eastAsia="Times New Roman" w:hAnsi="Arial" w:cs="Lucida Sans Unicode"/>
+          <w:color w:val="000000" w:themeColor="text1"/>
+          <w:sz w:val="20"/>
+          <w:szCs w:val="20"/>
+        </w:rPr>
+        <w:t xml:space="preserve">hat biographies, Christian literature and books catering to Teens are the least priced ones. </w:t>
+      </w:r>
     </w:p>
     <w:p>
       <w:pPr>
@@ -822,17 +1089,258 @@
           <w:sz w:val="20"/>
           <w:szCs w:val="20"/>
         </w:rPr>
-        <w:t xml:space="preserve">How many </w:t>
-      </w:r>
-      <w:r>
-        <w:rPr>
-          <w:rFonts w:ascii="Arial" w:eastAsia="Times New Roman" w:hAnsi="Arial" w:cs="Lucida Sans Unicode"/>
-          <w:b/>
-          <w:color w:val="000000" w:themeColor="text1"/>
-          <w:sz w:val="20"/>
-          <w:szCs w:val="20"/>
-        </w:rPr>
-        <w:t>books are available in each category?</w:t>
+        <w:t xml:space="preserve">Sale Price vs Number of Books </w:t>
+      </w:r>
+    </w:p>
+    <w:p>
+      <w:pPr>
+        <w:shd w:val="clear" w:color="auto" w:fill="FFFFFF"/>
+        <w:spacing w:before="100" w:beforeAutospacing="1" w:after="100" w:afterAutospacing="1" w:line="240" w:lineRule="auto"/>
+        <w:ind w:left="720"/>
+        <w:rPr>
+          <w:rFonts w:ascii="Arial" w:eastAsia="Times New Roman" w:hAnsi="Arial" w:cs="Lucida Sans Unicode"/>
+          <w:color w:val="000000" w:themeColor="text1"/>
+          <w:sz w:val="20"/>
+          <w:szCs w:val="20"/>
+        </w:rPr>
+      </w:pPr>
+      <w:r>
+        <w:rPr>
+          <w:rFonts w:ascii="Arial" w:eastAsia="Times New Roman" w:hAnsi="Arial" w:cs="Lucida Sans Unicode"/>
+          <w:color w:val="000000" w:themeColor="text1"/>
+          <w:sz w:val="20"/>
+          <w:szCs w:val="20"/>
+        </w:rPr>
+        <w:t>The average sales price range of books gives us valuable information on how to price new books in the future. This plot gives us an idea of how the distribution looks when plotted against price attribute.</w:t>
+      </w:r>
+    </w:p>
+    <w:p>
+      <w:pPr>
+        <w:shd w:val="clear" w:color="auto" w:fill="FFFFFF"/>
+        <w:spacing w:before="100" w:beforeAutospacing="1" w:after="100" w:afterAutospacing="1" w:line="240" w:lineRule="auto"/>
+        <w:ind w:left="720"/>
+        <w:rPr>
+          <w:rFonts w:ascii="Arial" w:eastAsia="Times New Roman" w:hAnsi="Arial" w:cs="Lucida Sans Unicode"/>
+          <w:color w:val="000000" w:themeColor="text1"/>
+          <w:sz w:val="20"/>
+          <w:szCs w:val="20"/>
+        </w:rPr>
+      </w:pPr>
+      <w:r>
+        <w:rPr>
+          <w:rFonts w:ascii="Arial" w:eastAsia="Times New Roman" w:hAnsi="Arial" w:cs="Lucida Sans Unicode"/>
+          <w:noProof/>
+          <w:color w:val="000000" w:themeColor="text1"/>
+          <w:sz w:val="20"/>
+          <w:szCs w:val="20"/>
+        </w:rPr>
+        <w:drawing>
+          <wp:inline distT="0" distB="0" distL="0" distR="0" wp14:anchorId="448F4DDF" wp14:editId="225FBF40">
+            <wp:extent cx="4366260" cy="3053743"/>
+            <wp:effectExtent l="0" t="0" r="0" b="0"/>
+            <wp:docPr id="11" name="Picture 11"/>
+            <wp:cNvGraphicFramePr>
+              <a:graphicFrameLocks xmlns:a="http://schemas.openxmlformats.org/drawingml/2006/main" noChangeAspect="1"/>
+            </wp:cNvGraphicFramePr>
+            <a:graphic xmlns:a="http://schemas.openxmlformats.org/drawingml/2006/main">
+              <a:graphicData uri="http://schemas.openxmlformats.org/drawingml/2006/picture">
+                <pic:pic xmlns:pic="http://schemas.openxmlformats.org/drawingml/2006/picture">
+                  <pic:nvPicPr>
+                    <pic:cNvPr id="0" name="Picture 4"/>
+                    <pic:cNvPicPr>
+                      <a:picLocks noChangeAspect="1" noChangeArrowheads="1"/>
+                    </pic:cNvPicPr>
+                  </pic:nvPicPr>
+                  <pic:blipFill>
+                    <a:blip r:embed="rId9">
+                      <a:extLst>
+                        <a:ext uri="{28A0092B-C50C-407E-A947-70E740481C1C}">
+                          <a14:useLocalDpi xmlns:a14="http://schemas.microsoft.com/office/drawing/2010/main" val="0"/>
+                        </a:ext>
+                      </a:extLst>
+                    </a:blip>
+                    <a:srcRect/>
+                    <a:stretch>
+                      <a:fillRect/>
+                    </a:stretch>
+                  </pic:blipFill>
+                  <pic:spPr bwMode="auto">
+                    <a:xfrm>
+                      <a:off x="0" y="0"/>
+                      <a:ext cx="4388993" cy="3069642"/>
+                    </a:xfrm>
+                    <a:prstGeom prst="rect">
+                      <a:avLst/>
+                    </a:prstGeom>
+                    <a:noFill/>
+                    <a:ln>
+                      <a:noFill/>
+                    </a:ln>
+                  </pic:spPr>
+                </pic:pic>
+              </a:graphicData>
+            </a:graphic>
+          </wp:inline>
+        </w:drawing>
+      </w:r>
+    </w:p>
+    <w:p>
+      <w:pPr>
+        <w:pStyle w:val="ListParagraph"/>
+        <w:shd w:val="clear" w:color="auto" w:fill="FFFFFF"/>
+        <w:spacing w:before="100" w:beforeAutospacing="1" w:after="100" w:afterAutospacing="1" w:line="240" w:lineRule="auto"/>
+        <w:rPr>
+          <w:rFonts w:ascii="Arial" w:eastAsia="Times New Roman" w:hAnsi="Arial" w:cs="Lucida Sans Unicode"/>
+          <w:color w:val="000000" w:themeColor="text1"/>
+          <w:sz w:val="20"/>
+          <w:szCs w:val="20"/>
+        </w:rPr>
+      </w:pPr>
+      <w:r>
+        <w:rPr>
+          <w:rFonts w:ascii="Arial" w:eastAsia="Times New Roman" w:hAnsi="Arial" w:cs="Lucida Sans Unicode"/>
+          <w:color w:val="000000" w:themeColor="text1"/>
+          <w:sz w:val="20"/>
+          <w:szCs w:val="20"/>
+        </w:rPr>
+        <w:lastRenderedPageBreak/>
+        <w:t xml:space="preserve">To get a </w:t>
+      </w:r>
+      <w:r>
+        <w:rPr>
+          <w:rFonts w:ascii="Arial" w:eastAsia="Times New Roman" w:hAnsi="Arial" w:cs="Lucida Sans Unicode"/>
+          <w:color w:val="000000" w:themeColor="text1"/>
+          <w:sz w:val="20"/>
+          <w:szCs w:val="20"/>
+        </w:rPr>
+        <w:t>much-detailed</w:t>
+      </w:r>
+      <w:r>
+        <w:rPr>
+          <w:rFonts w:ascii="Arial" w:eastAsia="Times New Roman" w:hAnsi="Arial" w:cs="Lucida Sans Unicode"/>
+          <w:color w:val="000000" w:themeColor="text1"/>
+          <w:sz w:val="20"/>
+          <w:szCs w:val="20"/>
+        </w:rPr>
+        <w:t xml:space="preserve"> price distribution, we</w:t>
+      </w:r>
+      <w:r>
+        <w:rPr>
+          <w:rFonts w:ascii="Arial" w:eastAsia="Times New Roman" w:hAnsi="Arial" w:cs="Lucida Sans Unicode"/>
+          <w:color w:val="000000" w:themeColor="text1"/>
+          <w:sz w:val="20"/>
+          <w:szCs w:val="20"/>
+        </w:rPr>
+        <w:t xml:space="preserve"> grouped price into different bins and then plotted against the number of books. We grouped sale price into 7 categories given below. We grouped all the books with price greater than 30$ into one category as it is an under represented one. From the plot we can infer that most of the books are priced between $ 5 and $10 which confirms our intuition.</w:t>
+      </w:r>
+    </w:p>
+    <w:p>
+      <w:pPr>
+        <w:pStyle w:val="ListParagraph"/>
+        <w:shd w:val="clear" w:color="auto" w:fill="FFFFFF"/>
+        <w:spacing w:before="100" w:beforeAutospacing="1" w:after="100" w:afterAutospacing="1" w:line="240" w:lineRule="auto"/>
+        <w:rPr>
+          <w:rFonts w:ascii="Arial" w:eastAsia="Times New Roman" w:hAnsi="Arial" w:cs="Lucida Sans Unicode"/>
+          <w:color w:val="000000" w:themeColor="text1"/>
+          <w:sz w:val="20"/>
+          <w:szCs w:val="20"/>
+        </w:rPr>
+      </w:pPr>
+    </w:p>
+    <w:p>
+      <w:pPr>
+        <w:pStyle w:val="ListParagraph"/>
+        <w:shd w:val="clear" w:color="auto" w:fill="FFFFFF"/>
+        <w:spacing w:before="100" w:beforeAutospacing="1" w:after="100" w:afterAutospacing="1" w:line="240" w:lineRule="auto"/>
+        <w:rPr>
+          <w:rFonts w:ascii="Arial" w:eastAsia="Times New Roman" w:hAnsi="Arial" w:cs="Lucida Sans Unicode"/>
+          <w:color w:val="000000" w:themeColor="text1"/>
+          <w:sz w:val="20"/>
+          <w:szCs w:val="20"/>
+        </w:rPr>
+      </w:pPr>
+    </w:p>
+    <w:p>
+      <w:pPr>
+        <w:pStyle w:val="ListParagraph"/>
+        <w:shd w:val="clear" w:color="auto" w:fill="FFFFFF"/>
+        <w:spacing w:before="100" w:beforeAutospacing="1" w:after="100" w:afterAutospacing="1" w:line="240" w:lineRule="auto"/>
+        <w:rPr>
+          <w:rFonts w:ascii="Arial" w:eastAsia="Times New Roman" w:hAnsi="Arial" w:cs="Lucida Sans Unicode"/>
+          <w:color w:val="000000" w:themeColor="text1"/>
+          <w:sz w:val="20"/>
+          <w:szCs w:val="20"/>
+        </w:rPr>
+      </w:pPr>
+    </w:p>
+    <w:p>
+      <w:pPr>
+        <w:pStyle w:val="ListParagraph"/>
+        <w:shd w:val="clear" w:color="auto" w:fill="FFFFFF"/>
+        <w:spacing w:before="100" w:beforeAutospacing="1" w:after="100" w:afterAutospacing="1" w:line="240" w:lineRule="auto"/>
+        <w:rPr>
+          <w:rFonts w:ascii="Arial" w:eastAsia="Times New Roman" w:hAnsi="Arial" w:cs="Lucida Sans Unicode"/>
+          <w:color w:val="000000" w:themeColor="text1"/>
+          <w:sz w:val="20"/>
+          <w:szCs w:val="20"/>
+        </w:rPr>
+      </w:pPr>
+      <w:r>
+        <w:rPr>
+          <w:rFonts w:ascii="Arial" w:eastAsia="Times New Roman" w:hAnsi="Arial" w:cs="Lucida Sans Unicode"/>
+          <w:noProof/>
+          <w:color w:val="000000" w:themeColor="text1"/>
+          <w:sz w:val="20"/>
+          <w:szCs w:val="20"/>
+        </w:rPr>
+        <w:drawing>
+          <wp:inline distT="0" distB="0" distL="0" distR="0" wp14:anchorId="023A0697" wp14:editId="0A066B8B">
+            <wp:extent cx="4655820" cy="3265453"/>
+            <wp:effectExtent l="0" t="0" r="0" b="0"/>
+            <wp:docPr id="12" name="Picture 12"/>
+            <wp:cNvGraphicFramePr>
+              <a:graphicFrameLocks xmlns:a="http://schemas.openxmlformats.org/drawingml/2006/main" noChangeAspect="1"/>
+            </wp:cNvGraphicFramePr>
+            <a:graphic xmlns:a="http://schemas.openxmlformats.org/drawingml/2006/main">
+              <a:graphicData uri="http://schemas.openxmlformats.org/drawingml/2006/picture">
+                <pic:pic xmlns:pic="http://schemas.openxmlformats.org/drawingml/2006/picture">
+                  <pic:nvPicPr>
+                    <pic:cNvPr id="0" name="Picture 5"/>
+                    <pic:cNvPicPr>
+                      <a:picLocks noChangeAspect="1" noChangeArrowheads="1"/>
+                    </pic:cNvPicPr>
+                  </pic:nvPicPr>
+                  <pic:blipFill>
+                    <a:blip r:embed="rId10">
+                      <a:extLst>
+                        <a:ext uri="{28A0092B-C50C-407E-A947-70E740481C1C}">
+                          <a14:useLocalDpi xmlns:a14="http://schemas.microsoft.com/office/drawing/2010/main" val="0"/>
+                        </a:ext>
+                      </a:extLst>
+                    </a:blip>
+                    <a:srcRect/>
+                    <a:stretch>
+                      <a:fillRect/>
+                    </a:stretch>
+                  </pic:blipFill>
+                  <pic:spPr bwMode="auto">
+                    <a:xfrm>
+                      <a:off x="0" y="0"/>
+                      <a:ext cx="4666516" cy="3272955"/>
+                    </a:xfrm>
+                    <a:prstGeom prst="rect">
+                      <a:avLst/>
+                    </a:prstGeom>
+                    <a:noFill/>
+                    <a:ln>
+                      <a:noFill/>
+                    </a:ln>
+                  </pic:spPr>
+                </pic:pic>
+              </a:graphicData>
+            </a:graphic>
+          </wp:inline>
+        </w:drawing>
       </w:r>
     </w:p>
     <w:p>
@@ -889,29 +1397,354 @@
     </w:p>
     <w:p>
       <w:pPr>
-        <w:pStyle w:val="ListParagraph"/>
-        <w:shd w:val="clear" w:color="auto" w:fill="FFFFFF"/>
-        <w:spacing w:before="100" w:beforeAutospacing="1" w:after="100" w:afterAutospacing="1" w:line="240" w:lineRule="auto"/>
-        <w:rPr>
-          <w:rFonts w:ascii="Arial" w:eastAsia="Times New Roman" w:hAnsi="Arial" w:cs="Lucida Sans Unicode"/>
-          <w:color w:val="000000" w:themeColor="text1"/>
-          <w:sz w:val="20"/>
-          <w:szCs w:val="20"/>
-        </w:rPr>
-      </w:pPr>
-    </w:p>
-    <w:p>
-      <w:pPr>
-        <w:pStyle w:val="ListParagraph"/>
-        <w:shd w:val="clear" w:color="auto" w:fill="FFFFFF"/>
-        <w:spacing w:before="100" w:beforeAutospacing="1" w:after="100" w:afterAutospacing="1" w:line="240" w:lineRule="auto"/>
-        <w:rPr>
-          <w:rFonts w:ascii="Arial" w:eastAsia="Times New Roman" w:hAnsi="Arial" w:cs="Lucida Sans Unicode"/>
-          <w:color w:val="000000" w:themeColor="text1"/>
-          <w:sz w:val="20"/>
-          <w:szCs w:val="20"/>
-        </w:rPr>
-      </w:pPr>
+        <w:shd w:val="clear" w:color="auto" w:fill="FFFFFF"/>
+        <w:spacing w:before="100" w:beforeAutospacing="1" w:after="100" w:afterAutospacing="1" w:line="240" w:lineRule="auto"/>
+        <w:ind w:left="720"/>
+        <w:rPr>
+          <w:rFonts w:ascii="Arial" w:eastAsia="Times New Roman" w:hAnsi="Arial" w:cs="Lucida Sans Unicode"/>
+          <w:b/>
+          <w:color w:val="000000" w:themeColor="text1"/>
+          <w:sz w:val="20"/>
+          <w:szCs w:val="20"/>
+        </w:rPr>
+      </w:pPr>
+      <w:r>
+        <w:rPr>
+          <w:rFonts w:ascii="Arial" w:eastAsia="Times New Roman" w:hAnsi="Arial" w:cs="Lucida Sans Unicode"/>
+          <w:color w:val="000000" w:themeColor="text1"/>
+          <w:sz w:val="20"/>
+          <w:szCs w:val="20"/>
+        </w:rPr>
+        <w:t xml:space="preserve">To figure out reasonably priced books in </w:t>
+      </w:r>
+      <w:r>
+        <w:rPr>
+          <w:rFonts w:ascii="Arial" w:eastAsia="Times New Roman" w:hAnsi="Arial" w:cs="Lucida Sans Unicode"/>
+          <w:color w:val="000000" w:themeColor="text1"/>
+          <w:sz w:val="20"/>
+          <w:szCs w:val="20"/>
+        </w:rPr>
+        <w:t>a ca</w:t>
+      </w:r>
+      <w:r>
+        <w:rPr>
+          <w:rFonts w:ascii="Arial" w:eastAsia="Times New Roman" w:hAnsi="Arial" w:cs="Lucida Sans Unicode"/>
+          <w:color w:val="000000" w:themeColor="text1"/>
+          <w:sz w:val="20"/>
+          <w:szCs w:val="20"/>
+        </w:rPr>
+        <w:t xml:space="preserve">tegory, we </w:t>
+      </w:r>
+      <w:r>
+        <w:rPr>
+          <w:rFonts w:ascii="Arial" w:eastAsia="Times New Roman" w:hAnsi="Arial" w:cs="Lucida Sans Unicode"/>
+          <w:color w:val="000000" w:themeColor="text1"/>
+          <w:sz w:val="20"/>
+          <w:szCs w:val="20"/>
+        </w:rPr>
+        <w:t>must</w:t>
+      </w:r>
+      <w:r>
+        <w:rPr>
+          <w:rFonts w:ascii="Arial" w:eastAsia="Times New Roman" w:hAnsi="Arial" w:cs="Lucida Sans Unicode"/>
+          <w:color w:val="000000" w:themeColor="text1"/>
+          <w:sz w:val="20"/>
+          <w:szCs w:val="20"/>
+        </w:rPr>
+        <w:t xml:space="preserve"> infer the general trend. From the below graph we can infer that Literature and Fiction is the most popular category where most number of books are being sold. </w:t>
+      </w:r>
+    </w:p>
+    <w:p>
+      <w:pPr>
+        <w:pStyle w:val="ListParagraph"/>
+        <w:shd w:val="clear" w:color="auto" w:fill="FFFFFF"/>
+        <w:spacing w:before="100" w:beforeAutospacing="1" w:after="100" w:afterAutospacing="1" w:line="240" w:lineRule="auto"/>
+        <w:rPr>
+          <w:rFonts w:ascii="Arial" w:eastAsia="Times New Roman" w:hAnsi="Arial" w:cs="Lucida Sans Unicode"/>
+          <w:color w:val="000000" w:themeColor="text1"/>
+          <w:sz w:val="20"/>
+          <w:szCs w:val="20"/>
+        </w:rPr>
+      </w:pPr>
+    </w:p>
+    <w:p>
+      <w:pPr>
+        <w:pStyle w:val="ListParagraph"/>
+        <w:shd w:val="clear" w:color="auto" w:fill="FFFFFF"/>
+        <w:spacing w:before="100" w:beforeAutospacing="1" w:after="100" w:afterAutospacing="1" w:line="240" w:lineRule="auto"/>
+        <w:rPr>
+          <w:rFonts w:ascii="Arial" w:eastAsia="Times New Roman" w:hAnsi="Arial" w:cs="Lucida Sans Unicode"/>
+          <w:color w:val="000000" w:themeColor="text1"/>
+          <w:sz w:val="20"/>
+          <w:szCs w:val="20"/>
+        </w:rPr>
+      </w:pPr>
+      <w:r>
+        <w:rPr>
+          <w:rFonts w:ascii="Arial" w:eastAsia="Times New Roman" w:hAnsi="Arial" w:cs="Lucida Sans Unicode"/>
+          <w:noProof/>
+          <w:color w:val="000000" w:themeColor="text1"/>
+          <w:sz w:val="20"/>
+          <w:szCs w:val="20"/>
+        </w:rPr>
+        <w:drawing>
+          <wp:inline distT="0" distB="0" distL="0" distR="0" wp14:anchorId="3964842B" wp14:editId="411C7B47">
+            <wp:extent cx="4122420" cy="3281664"/>
+            <wp:effectExtent l="0" t="0" r="0" b="0"/>
+            <wp:docPr id="14" name="Picture 14"/>
+            <wp:cNvGraphicFramePr>
+              <a:graphicFrameLocks xmlns:a="http://schemas.openxmlformats.org/drawingml/2006/main" noChangeAspect="1"/>
+            </wp:cNvGraphicFramePr>
+            <a:graphic xmlns:a="http://schemas.openxmlformats.org/drawingml/2006/main">
+              <a:graphicData uri="http://schemas.openxmlformats.org/drawingml/2006/picture">
+                <pic:pic xmlns:pic="http://schemas.openxmlformats.org/drawingml/2006/picture">
+                  <pic:nvPicPr>
+                    <pic:cNvPr id="0" name="Picture 7"/>
+                    <pic:cNvPicPr>
+                      <a:picLocks noChangeAspect="1" noChangeArrowheads="1"/>
+                    </pic:cNvPicPr>
+                  </pic:nvPicPr>
+                  <pic:blipFill>
+                    <a:blip r:embed="rId11">
+                      <a:extLst>
+                        <a:ext uri="{28A0092B-C50C-407E-A947-70E740481C1C}">
+                          <a14:useLocalDpi xmlns:a14="http://schemas.microsoft.com/office/drawing/2010/main" val="0"/>
+                        </a:ext>
+                      </a:extLst>
+                    </a:blip>
+                    <a:srcRect/>
+                    <a:stretch>
+                      <a:fillRect/>
+                    </a:stretch>
+                  </pic:blipFill>
+                  <pic:spPr bwMode="auto">
+                    <a:xfrm>
+                      <a:off x="0" y="0"/>
+                      <a:ext cx="4148324" cy="3302285"/>
+                    </a:xfrm>
+                    <a:prstGeom prst="rect">
+                      <a:avLst/>
+                    </a:prstGeom>
+                    <a:noFill/>
+                    <a:ln>
+                      <a:noFill/>
+                    </a:ln>
+                  </pic:spPr>
+                </pic:pic>
+              </a:graphicData>
+            </a:graphic>
+          </wp:inline>
+        </w:drawing>
+      </w:r>
+    </w:p>
+    <w:p>
+      <w:pPr>
+        <w:pStyle w:val="ListParagraph"/>
+        <w:shd w:val="clear" w:color="auto" w:fill="FFFFFF"/>
+        <w:spacing w:before="100" w:beforeAutospacing="1" w:after="100" w:afterAutospacing="1" w:line="240" w:lineRule="auto"/>
+        <w:rPr>
+          <w:rFonts w:ascii="Arial" w:eastAsia="Times New Roman" w:hAnsi="Arial" w:cs="Lucida Sans Unicode"/>
+          <w:color w:val="000000" w:themeColor="text1"/>
+          <w:sz w:val="20"/>
+          <w:szCs w:val="20"/>
+        </w:rPr>
+      </w:pPr>
+      <w:r>
+        <w:rPr>
+          <w:rFonts w:ascii="Arial" w:eastAsia="Times New Roman" w:hAnsi="Arial" w:cs="Lucida Sans Unicode"/>
+          <w:color w:val="000000" w:themeColor="text1"/>
+          <w:sz w:val="20"/>
+          <w:szCs w:val="20"/>
+        </w:rPr>
+        <w:lastRenderedPageBreak/>
+        <w:t>From the above information, we group all the entries with category as ‘Literature &amp; Fiction’ and then use this information to find the least priced ones. This kind of inference is useful for b</w:t>
+      </w:r>
+      <w:r>
+        <w:rPr>
+          <w:rFonts w:ascii="Arial" w:eastAsia="Times New Roman" w:hAnsi="Arial" w:cs="Lucida Sans Unicode"/>
+          <w:color w:val="000000" w:themeColor="text1"/>
+          <w:sz w:val="20"/>
+          <w:szCs w:val="20"/>
+        </w:rPr>
+        <w:t>oth</w:t>
+      </w:r>
+      <w:r>
+        <w:rPr>
+          <w:rFonts w:ascii="Arial" w:eastAsia="Times New Roman" w:hAnsi="Arial" w:cs="Lucida Sans Unicode"/>
+          <w:color w:val="000000" w:themeColor="text1"/>
+          <w:sz w:val="20"/>
+          <w:szCs w:val="20"/>
+        </w:rPr>
+        <w:t xml:space="preserve"> publishers and the</w:t>
+      </w:r>
+      <w:r>
+        <w:rPr>
+          <w:rFonts w:ascii="Arial" w:eastAsia="Times New Roman" w:hAnsi="Arial" w:cs="Lucida Sans Unicode"/>
+          <w:color w:val="000000" w:themeColor="text1"/>
+          <w:sz w:val="20"/>
+          <w:szCs w:val="20"/>
+        </w:rPr>
+        <w:t xml:space="preserve"> casual readers</w:t>
+      </w:r>
+      <w:r>
+        <w:rPr>
+          <w:rFonts w:ascii="Arial" w:eastAsia="Times New Roman" w:hAnsi="Arial" w:cs="Lucida Sans Unicode"/>
+          <w:color w:val="000000" w:themeColor="text1"/>
+          <w:sz w:val="20"/>
+          <w:szCs w:val="20"/>
+        </w:rPr>
+        <w:t>. The publishers and sellers can get an idea of support price which indicates how low can the</w:t>
+      </w:r>
+      <w:r>
+        <w:rPr>
+          <w:rFonts w:ascii="Arial" w:eastAsia="Times New Roman" w:hAnsi="Arial" w:cs="Lucida Sans Unicode"/>
+          <w:color w:val="000000" w:themeColor="text1"/>
+          <w:sz w:val="20"/>
+          <w:szCs w:val="20"/>
+        </w:rPr>
+        <w:t xml:space="preserve"> books be priced and for the casual reader a cheap book in his favorite genre.</w:t>
+      </w:r>
+    </w:p>
+    <w:p>
+      <w:pPr>
+        <w:pStyle w:val="ListParagraph"/>
+        <w:shd w:val="clear" w:color="auto" w:fill="FFFFFF"/>
+        <w:spacing w:before="100" w:beforeAutospacing="1" w:after="100" w:afterAutospacing="1" w:line="240" w:lineRule="auto"/>
+        <w:rPr>
+          <w:rFonts w:ascii="Arial" w:eastAsia="Times New Roman" w:hAnsi="Arial" w:cs="Lucida Sans Unicode"/>
+          <w:color w:val="000000" w:themeColor="text1"/>
+          <w:sz w:val="20"/>
+          <w:szCs w:val="20"/>
+        </w:rPr>
+      </w:pPr>
+    </w:p>
+    <w:p>
+      <w:pPr>
+        <w:pStyle w:val="ListParagraph"/>
+        <w:shd w:val="clear" w:color="auto" w:fill="FFFFFF"/>
+        <w:spacing w:before="100" w:beforeAutospacing="1" w:after="100" w:afterAutospacing="1" w:line="240" w:lineRule="auto"/>
+        <w:rPr>
+          <w:rFonts w:ascii="Arial" w:eastAsia="Times New Roman" w:hAnsi="Arial" w:cs="Lucida Sans Unicode"/>
+          <w:color w:val="000000" w:themeColor="text1"/>
+          <w:sz w:val="20"/>
+          <w:szCs w:val="20"/>
+        </w:rPr>
+      </w:pPr>
+      <w:r>
+        <w:rPr>
+          <w:rFonts w:ascii="Arial" w:eastAsia="Times New Roman" w:hAnsi="Arial" w:cs="Lucida Sans Unicode"/>
+          <w:noProof/>
+          <w:color w:val="000000" w:themeColor="text1"/>
+          <w:sz w:val="20"/>
+          <w:szCs w:val="20"/>
+        </w:rPr>
+        <w:drawing>
+          <wp:inline distT="0" distB="0" distL="0" distR="0" wp14:anchorId="0307B396" wp14:editId="6182F274">
+            <wp:extent cx="5935980" cy="1036320"/>
+            <wp:effectExtent l="0" t="0" r="7620" b="0"/>
+            <wp:docPr id="15" name="Picture 15"/>
+            <wp:cNvGraphicFramePr>
+              <a:graphicFrameLocks xmlns:a="http://schemas.openxmlformats.org/drawingml/2006/main" noChangeAspect="1"/>
+            </wp:cNvGraphicFramePr>
+            <a:graphic xmlns:a="http://schemas.openxmlformats.org/drawingml/2006/main">
+              <a:graphicData uri="http://schemas.openxmlformats.org/drawingml/2006/picture">
+                <pic:pic xmlns:pic="http://schemas.openxmlformats.org/drawingml/2006/picture">
+                  <pic:nvPicPr>
+                    <pic:cNvPr id="0" name="Picture 8"/>
+                    <pic:cNvPicPr>
+                      <a:picLocks noChangeAspect="1" noChangeArrowheads="1"/>
+                    </pic:cNvPicPr>
+                  </pic:nvPicPr>
+                  <pic:blipFill>
+                    <a:blip r:embed="rId12">
+                      <a:extLst>
+                        <a:ext uri="{28A0092B-C50C-407E-A947-70E740481C1C}">
+                          <a14:useLocalDpi xmlns:a14="http://schemas.microsoft.com/office/drawing/2010/main" val="0"/>
+                        </a:ext>
+                      </a:extLst>
+                    </a:blip>
+                    <a:srcRect/>
+                    <a:stretch>
+                      <a:fillRect/>
+                    </a:stretch>
+                  </pic:blipFill>
+                  <pic:spPr bwMode="auto">
+                    <a:xfrm>
+                      <a:off x="0" y="0"/>
+                      <a:ext cx="5935980" cy="1036320"/>
+                    </a:xfrm>
+                    <a:prstGeom prst="rect">
+                      <a:avLst/>
+                    </a:prstGeom>
+                    <a:noFill/>
+                    <a:ln>
+                      <a:noFill/>
+                    </a:ln>
+                  </pic:spPr>
+                </pic:pic>
+              </a:graphicData>
+            </a:graphic>
+          </wp:inline>
+        </w:drawing>
+      </w:r>
+    </w:p>
+    <w:p>
+      <w:pPr>
+        <w:pStyle w:val="ListParagraph"/>
+        <w:shd w:val="clear" w:color="auto" w:fill="FFFFFF"/>
+        <w:spacing w:before="100" w:beforeAutospacing="1" w:after="100" w:afterAutospacing="1" w:line="240" w:lineRule="auto"/>
+        <w:rPr>
+          <w:rFonts w:ascii="Arial" w:eastAsia="Times New Roman" w:hAnsi="Arial" w:cs="Lucida Sans Unicode"/>
+          <w:b/>
+          <w:color w:val="000000" w:themeColor="text1"/>
+          <w:sz w:val="20"/>
+          <w:szCs w:val="20"/>
+        </w:rPr>
+      </w:pPr>
+    </w:p>
+    <w:p>
+      <w:pPr>
+        <w:pStyle w:val="ListParagraph"/>
+        <w:shd w:val="clear" w:color="auto" w:fill="FFFFFF"/>
+        <w:spacing w:before="100" w:beforeAutospacing="1" w:after="100" w:afterAutospacing="1" w:line="240" w:lineRule="auto"/>
+        <w:rPr>
+          <w:rFonts w:ascii="Arial" w:eastAsia="Times New Roman" w:hAnsi="Arial" w:cs="Lucida Sans Unicode"/>
+          <w:b/>
+          <w:color w:val="000000" w:themeColor="text1"/>
+          <w:sz w:val="20"/>
+          <w:szCs w:val="20"/>
+        </w:rPr>
+      </w:pPr>
+    </w:p>
+    <w:p>
+      <w:pPr>
+        <w:pStyle w:val="ListParagraph"/>
+        <w:shd w:val="clear" w:color="auto" w:fill="FFFFFF"/>
+        <w:spacing w:before="100" w:beforeAutospacing="1" w:after="100" w:afterAutospacing="1" w:line="240" w:lineRule="auto"/>
+        <w:rPr>
+          <w:rFonts w:ascii="Arial" w:eastAsia="Times New Roman" w:hAnsi="Arial" w:cs="Lucida Sans Unicode"/>
+          <w:b/>
+          <w:color w:val="000000" w:themeColor="text1"/>
+          <w:sz w:val="20"/>
+          <w:szCs w:val="20"/>
+        </w:rPr>
+      </w:pPr>
+    </w:p>
+    <w:p>
+      <w:pPr>
+        <w:pStyle w:val="ListParagraph"/>
+        <w:shd w:val="clear" w:color="auto" w:fill="FFFFFF"/>
+        <w:spacing w:before="100" w:beforeAutospacing="1" w:after="100" w:afterAutospacing="1" w:line="240" w:lineRule="auto"/>
+        <w:rPr>
+          <w:rFonts w:ascii="Arial" w:eastAsia="Times New Roman" w:hAnsi="Arial" w:cs="Lucida Sans Unicode"/>
+          <w:b/>
+          <w:color w:val="000000" w:themeColor="text1"/>
+          <w:sz w:val="20"/>
+          <w:szCs w:val="20"/>
+        </w:rPr>
+      </w:pPr>
+      <w:bookmarkStart w:id="0" w:name="_GoBack"/>
+      <w:bookmarkEnd w:id="0"/>
     </w:p>
     <w:p>
       <w:pPr>
@@ -939,6 +1772,159 @@
           <w:szCs w:val="20"/>
         </w:rPr>
         <w:t>Publisher vs Price</w:t>
+      </w:r>
+    </w:p>
+    <w:p>
+      <w:pPr>
+        <w:pStyle w:val="ListParagraph"/>
+        <w:shd w:val="clear" w:color="auto" w:fill="FFFFFF"/>
+        <w:spacing w:before="100" w:beforeAutospacing="1" w:after="100" w:afterAutospacing="1" w:line="240" w:lineRule="auto"/>
+        <w:rPr>
+          <w:rFonts w:ascii="Arial" w:eastAsia="Times New Roman" w:hAnsi="Arial" w:cs="Lucida Sans Unicode"/>
+          <w:color w:val="000000" w:themeColor="text1"/>
+          <w:sz w:val="20"/>
+          <w:szCs w:val="20"/>
+        </w:rPr>
+      </w:pPr>
+    </w:p>
+    <w:p>
+      <w:pPr>
+        <w:pStyle w:val="ListParagraph"/>
+        <w:shd w:val="clear" w:color="auto" w:fill="FFFFFF"/>
+        <w:spacing w:before="100" w:beforeAutospacing="1" w:after="100" w:afterAutospacing="1" w:line="240" w:lineRule="auto"/>
+        <w:rPr>
+          <w:rFonts w:ascii="Arial" w:eastAsia="Times New Roman" w:hAnsi="Arial" w:cs="Lucida Sans Unicode"/>
+          <w:color w:val="000000" w:themeColor="text1"/>
+          <w:sz w:val="20"/>
+          <w:szCs w:val="20"/>
+        </w:rPr>
+      </w:pPr>
+      <w:r>
+        <w:rPr>
+          <w:rFonts w:ascii="Arial" w:eastAsia="Times New Roman" w:hAnsi="Arial" w:cs="Lucida Sans Unicode"/>
+          <w:color w:val="000000" w:themeColor="text1"/>
+          <w:sz w:val="20"/>
+          <w:szCs w:val="20"/>
+        </w:rPr>
+        <w:t>Another major trend which we want to infer is the relationship between publishers and sale price. We want to figure out if there exist some publishers who sells books at a higher price than the rest of the publishers.</w:t>
+      </w:r>
+    </w:p>
+    <w:p>
+      <w:pPr>
+        <w:pStyle w:val="ListParagraph"/>
+        <w:shd w:val="clear" w:color="auto" w:fill="FFFFFF"/>
+        <w:spacing w:before="100" w:beforeAutospacing="1" w:after="100" w:afterAutospacing="1" w:line="240" w:lineRule="auto"/>
+        <w:rPr>
+          <w:rFonts w:ascii="Arial" w:eastAsia="Times New Roman" w:hAnsi="Arial" w:cs="Lucida Sans Unicode"/>
+          <w:color w:val="000000" w:themeColor="text1"/>
+          <w:sz w:val="20"/>
+          <w:szCs w:val="20"/>
+        </w:rPr>
+      </w:pPr>
+    </w:p>
+    <w:p>
+      <w:pPr>
+        <w:pStyle w:val="ListParagraph"/>
+        <w:shd w:val="clear" w:color="auto" w:fill="FFFFFF"/>
+        <w:spacing w:before="100" w:beforeAutospacing="1" w:after="100" w:afterAutospacing="1" w:line="240" w:lineRule="auto"/>
+        <w:rPr>
+          <w:rFonts w:ascii="Arial" w:eastAsia="Times New Roman" w:hAnsi="Arial" w:cs="Lucida Sans Unicode"/>
+          <w:color w:val="000000" w:themeColor="text1"/>
+          <w:sz w:val="20"/>
+          <w:szCs w:val="20"/>
+        </w:rPr>
+      </w:pPr>
+    </w:p>
+    <w:p>
+      <w:pPr>
+        <w:pStyle w:val="ListParagraph"/>
+        <w:shd w:val="clear" w:color="auto" w:fill="FFFFFF"/>
+        <w:spacing w:before="100" w:beforeAutospacing="1" w:after="100" w:afterAutospacing="1" w:line="240" w:lineRule="auto"/>
+        <w:rPr>
+          <w:rFonts w:ascii="Arial" w:eastAsia="Times New Roman" w:hAnsi="Arial" w:cs="Lucida Sans Unicode"/>
+          <w:color w:val="000000" w:themeColor="text1"/>
+          <w:sz w:val="20"/>
+          <w:szCs w:val="20"/>
+        </w:rPr>
+      </w:pPr>
+      <w:r>
+        <w:rPr>
+          <w:rFonts w:ascii="Arial" w:eastAsia="Times New Roman" w:hAnsi="Arial" w:cs="Lucida Sans Unicode"/>
+          <w:color w:val="000000" w:themeColor="text1"/>
+          <w:sz w:val="20"/>
+          <w:szCs w:val="20"/>
+        </w:rPr>
+        <w:t>From the plot we can infer that the Berkley Publishing and Del Rey Books are the two publishing houses with higher average sale price than the rest of the publishers.</w:t>
+      </w:r>
+    </w:p>
+    <w:p>
+      <w:pPr>
+        <w:pStyle w:val="ListParagraph"/>
+        <w:shd w:val="clear" w:color="auto" w:fill="FFFFFF"/>
+        <w:spacing w:before="100" w:beforeAutospacing="1" w:after="100" w:afterAutospacing="1" w:line="240" w:lineRule="auto"/>
+        <w:rPr>
+          <w:rFonts w:ascii="Arial" w:eastAsia="Times New Roman" w:hAnsi="Arial" w:cs="Lucida Sans Unicode"/>
+          <w:color w:val="000000" w:themeColor="text1"/>
+          <w:sz w:val="20"/>
+          <w:szCs w:val="20"/>
+        </w:rPr>
+      </w:pPr>
+      <w:r>
+        <w:rPr>
+          <w:rFonts w:ascii="Arial" w:eastAsia="Times New Roman" w:hAnsi="Arial" w:cs="Lucida Sans Unicode"/>
+          <w:noProof/>
+          <w:color w:val="000000" w:themeColor="text1"/>
+          <w:sz w:val="20"/>
+          <w:szCs w:val="20"/>
+        </w:rPr>
+        <w:drawing>
+          <wp:inline distT="0" distB="0" distL="0" distR="0" wp14:anchorId="1688C54F" wp14:editId="7B827851">
+            <wp:extent cx="4213860" cy="3405722"/>
+            <wp:effectExtent l="0" t="0" r="0" b="4445"/>
+            <wp:docPr id="13" name="Picture 13"/>
+            <wp:cNvGraphicFramePr>
+              <a:graphicFrameLocks xmlns:a="http://schemas.openxmlformats.org/drawingml/2006/main" noChangeAspect="1"/>
+            </wp:cNvGraphicFramePr>
+            <a:graphic xmlns:a="http://schemas.openxmlformats.org/drawingml/2006/main">
+              <a:graphicData uri="http://schemas.openxmlformats.org/drawingml/2006/picture">
+                <pic:pic xmlns:pic="http://schemas.openxmlformats.org/drawingml/2006/picture">
+                  <pic:nvPicPr>
+                    <pic:cNvPr id="0" name="Picture 6"/>
+                    <pic:cNvPicPr>
+                      <a:picLocks noChangeAspect="1" noChangeArrowheads="1"/>
+                    </pic:cNvPicPr>
+                  </pic:nvPicPr>
+                  <pic:blipFill>
+                    <a:blip r:embed="rId13">
+                      <a:extLst>
+                        <a:ext uri="{28A0092B-C50C-407E-A947-70E740481C1C}">
+                          <a14:useLocalDpi xmlns:a14="http://schemas.microsoft.com/office/drawing/2010/main" val="0"/>
+                        </a:ext>
+                      </a:extLst>
+                    </a:blip>
+                    <a:srcRect/>
+                    <a:stretch>
+                      <a:fillRect/>
+                    </a:stretch>
+                  </pic:blipFill>
+                  <pic:spPr bwMode="auto">
+                    <a:xfrm>
+                      <a:off x="0" y="0"/>
+                      <a:ext cx="4253129" cy="3437460"/>
+                    </a:xfrm>
+                    <a:prstGeom prst="rect">
+                      <a:avLst/>
+                    </a:prstGeom>
+                    <a:noFill/>
+                    <a:ln>
+                      <a:noFill/>
+                    </a:ln>
+                  </pic:spPr>
+                </pic:pic>
+              </a:graphicData>
+            </a:graphic>
+          </wp:inline>
+        </w:drawing>
       </w:r>
     </w:p>
     <w:p>
@@ -1104,7 +2090,7 @@
                     <pic:cNvPicPr/>
                   </pic:nvPicPr>
                   <pic:blipFill>
-                    <a:blip r:embed="rId7"/>
+                    <a:blip r:embed="rId14"/>
                     <a:stretch>
                       <a:fillRect/>
                     </a:stretch>
@@ -1649,7 +2635,7 @@
                     <pic:cNvPicPr/>
                   </pic:nvPicPr>
                   <pic:blipFill>
-                    <a:blip r:embed="rId8"/>
+                    <a:blip r:embed="rId15"/>
                     <a:stretch>
                       <a:fillRect/>
                     </a:stretch>
@@ -1894,8 +2880,6 @@
         </w:rPr>
         <w:t>. However, the scatterplot doesn’t depict any strong correlation.</w:t>
       </w:r>
-      <w:bookmarkStart w:id="0" w:name="_GoBack"/>
-      <w:bookmarkEnd w:id="0"/>
       <w:r>
         <w:rPr>
           <w:noProof/>
@@ -1916,7 +2900,7 @@
                     <pic:cNvPicPr/>
                   </pic:nvPicPr>
                   <pic:blipFill>
-                    <a:blip r:embed="rId9"/>
+                    <a:blip r:embed="rId16"/>
                     <a:stretch>
                       <a:fillRect/>
                     </a:stretch>
@@ -1970,7 +2954,7 @@
                     <pic:cNvPicPr/>
                   </pic:nvPicPr>
                   <pic:blipFill>
-                    <a:blip r:embed="rId10"/>
+                    <a:blip r:embed="rId17"/>
                     <a:stretch>
                       <a:fillRect/>
                     </a:stretch>
@@ -2051,7 +3035,7 @@
                     <pic:cNvPicPr/>
                   </pic:nvPicPr>
                   <pic:blipFill>
-                    <a:blip r:embed="rId11"/>
+                    <a:blip r:embed="rId18"/>
                     <a:stretch>
                       <a:fillRect/>
                     </a:stretch>
@@ -2105,7 +3089,7 @@
                     <pic:cNvPicPr/>
                   </pic:nvPicPr>
                   <pic:blipFill>
-                    <a:blip r:embed="rId12"/>
+                    <a:blip r:embed="rId19"/>
                     <a:stretch>
                       <a:fillRect/>
                     </a:stretch>
@@ -5928,7 +6912,7 @@
 </file>
 
 <file path=customXml/itemProps1.xml><?xml version="1.0" encoding="utf-8"?>
-<ds:datastoreItem xmlns:ds="http://schemas.openxmlformats.org/officeDocument/2006/customXml" ds:itemID="{7E02C645-CCA0-447C-89D3-05577AC06BF7}">
+<ds:datastoreItem xmlns:ds="http://schemas.openxmlformats.org/officeDocument/2006/customXml" ds:itemID="{E9976EC6-B250-4BEF-8162-E086A186CEEA}">
   <ds:schemaRefs>
     <ds:schemaRef ds:uri="http://schemas.openxmlformats.org/officeDocument/2006/bibliography"/>
   </ds:schemaRefs>

</xml_diff>